<commit_message>
updated proposal word doc
</commit_message>
<xml_diff>
--- a/20221013_Sandefur_Haddon_proposal.docx
+++ b/20221013_Sandefur_Haddon_proposal.docx
@@ -97,10 +97,7 @@
         <w:t>.</w:t>
       </w:r>
       <w:r>
-        <w:t xml:space="preserve"> </w:t>
-      </w:r>
-      <w:r>
-        <w:t>Multiple</w:t>
+        <w:t xml:space="preserve"> Multiple</w:t>
       </w:r>
       <w:r>
         <w:t xml:space="preserve"> preventative</w:t>
@@ -272,33 +269,34 @@
         <w:t xml:space="preserve">. Consolidation will occur by county FIPS codes, as well as census tracts. </w:t>
       </w:r>
       <w:r>
-        <w:t>Our analysis will consist of clustering/classification techniques for discovery purp</w:t>
-      </w:r>
-      <w:r>
-        <w:t xml:space="preserve">oses. Classes will be </w:t>
-      </w:r>
-      <w:r>
-        <w:t>constructed with the intent of relating breast cancer mortality</w:t>
-      </w:r>
-      <w:r>
-        <w:t xml:space="preserve"> on different types of greenness listed within </w:t>
-      </w:r>
-      <w:r>
-        <w:t xml:space="preserve">the </w:t>
-      </w:r>
-      <w:proofErr w:type="spellStart"/>
-      <w:r>
-        <w:t>NaNDA</w:t>
-      </w:r>
-      <w:proofErr w:type="spellEnd"/>
-      <w:r>
-        <w:t xml:space="preserve"> datasets</w:t>
-      </w:r>
-      <w:r>
-        <w:t>. Polluting sites will be included for the sak</w:t>
-      </w:r>
-      <w:r>
-        <w:t>e of being an environmental control. This analysis will be performed cross-sectionally for the year 2014</w:t>
+        <w:t xml:space="preserve">Our analysis will consist of </w:t>
+      </w:r>
+      <w:r>
+        <w:t xml:space="preserve">regression </w:t>
+      </w:r>
+      <w:r>
+        <w:t>techniques for</w:t>
+      </w:r>
+      <w:r>
+        <w:t xml:space="preserve"> prediction purposes</w:t>
+      </w:r>
+      <w:r>
+        <w:t>, utilizing breast cancer mortality counts (by county) as an outcome of interest</w:t>
+      </w:r>
+      <w:r>
+        <w:t>.</w:t>
+      </w:r>
+      <w:r>
+        <w:t xml:space="preserve"> We intend to utilize greenspace data as our predictor variables.</w:t>
+      </w:r>
+      <w:r>
+        <w:t xml:space="preserve"> Polluting sites will be included for the sak</w:t>
+      </w:r>
+      <w:r>
+        <w:t>e of being an environmental control. This analysis will be performed cross-sectionally for the year 201</w:t>
+      </w:r>
+      <w:r>
+        <w:t>0</w:t>
       </w:r>
       <w:r>
         <w:t>, and thus cannot account for shifts in vegetation density</w:t>
@@ -309,30 +307,513 @@
       <w:r>
         <w:t xml:space="preserve"> </w:t>
       </w:r>
-      <w:r>
-        <w:t>Given the discovery-driven nature of this</w:t>
-      </w:r>
-      <w:r>
-        <w:t xml:space="preserve"> study, inference will </w:t>
-      </w:r>
-      <w:r>
-        <w:rPr>
-          <w:i/>
-          <w:iCs/>
-        </w:rPr>
-        <w:t>not</w:t>
-      </w:r>
-      <w:r>
-        <w:t xml:space="preserve"> be performed. Yet, we hypothesize that that we will see</w:t>
-      </w:r>
-      <w:r>
-        <w:t xml:space="preserve"> meaningful classifications/clusters that support the greenspace-mortality </w:t>
-      </w:r>
-      <w:r>
-        <w:t>studies mentioned.</w:t>
-      </w:r>
-    </w:p>
-    <w:p>
+    </w:p>
+    <w:p>
+      <w:pPr>
+        <w:spacing w:after="0" w:line="240" w:lineRule="auto"/>
+      </w:pPr>
+    </w:p>
+    <w:p>
+      <w:pPr>
+        <w:pStyle w:val="Heading1"/>
+      </w:pPr>
+      <w:r>
+        <w:t>Motivation from a Geographical Perspective:</w:t>
+      </w:r>
+    </w:p>
+    <w:p/>
+    <w:p>
+      <w:r>
+        <w:t xml:space="preserve">Using </w:t>
+      </w:r>
+      <w:r>
+        <w:t>the geographical information in our dataset, we can create cartographic plots to demonstrate similar densities amongst variables by county</w:t>
+      </w:r>
+      <w:r>
+        <w:t xml:space="preserve">. </w:t>
+      </w:r>
+      <w:r>
+        <w:t xml:space="preserve">These visualizations can demonstrate the motivation </w:t>
+      </w:r>
+      <w:r>
+        <w:t xml:space="preserve">behind the intention to use a clustering technique. Below, you will find maps plotting breast cancer mortality, county proportion of agricultural land use, and </w:t>
+      </w:r>
+      <w:r>
+        <w:t>county proportion of wooded wetlands.</w:t>
+      </w:r>
+      <w:r>
+        <w:t xml:space="preserve"> The elliptical shapes drawn on each map highlight </w:t>
+      </w:r>
+      <w:r>
+        <w:t xml:space="preserve">areas in which there may be a relationship between these variables. </w:t>
+      </w:r>
+    </w:p>
+    <w:p/>
+    <w:p/>
+    <w:p>
+      <w:pPr>
+        <w:pStyle w:val="Heading2"/>
+      </w:pPr>
+      <w:r>
+        <w:lastRenderedPageBreak/>
+        <w:t xml:space="preserve">Breast Cancer Mortality </w:t>
+      </w:r>
+      <w:r>
+        <w:t>By County (2010)</w:t>
+      </w:r>
+    </w:p>
+    <w:p>
+      <w:pPr>
+        <w:pStyle w:val="Heading1"/>
+      </w:pPr>
+      <w:r>
+        <w:rPr>
+          <w:noProof/>
+        </w:rPr>
+        <mc:AlternateContent>
+          <mc:Choice Requires="wps">
+            <w:drawing>
+              <wp:anchor distT="0" distB="0" distL="114300" distR="114300" simplePos="0" relativeHeight="251660288" behindDoc="0" locked="0" layoutInCell="1" allowOverlap="1" wp14:anchorId="0E2F768C" wp14:editId="12F9997B">
+                <wp:simplePos x="0" y="0"/>
+                <wp:positionH relativeFrom="column">
+                  <wp:posOffset>1642110</wp:posOffset>
+                </wp:positionH>
+                <wp:positionV relativeFrom="paragraph">
+                  <wp:posOffset>807720</wp:posOffset>
+                </wp:positionV>
+                <wp:extent cx="1245846" cy="710244"/>
+                <wp:effectExtent l="0" t="76200" r="0" b="71120"/>
+                <wp:wrapNone/>
+                <wp:docPr id="5" name="Oval 5"/>
+                <wp:cNvGraphicFramePr/>
+                <a:graphic xmlns:a="http://schemas.openxmlformats.org/drawingml/2006/main">
+                  <a:graphicData uri="http://schemas.microsoft.com/office/word/2010/wordprocessingShape">
+                    <wps:wsp>
+                      <wps:cNvSpPr/>
+                      <wps:spPr>
+                        <a:xfrm rot="20136000">
+                          <a:off x="0" y="0"/>
+                          <a:ext cx="1245846" cy="710244"/>
+                        </a:xfrm>
+                        <a:prstGeom prst="ellipse">
+                          <a:avLst/>
+                        </a:prstGeom>
+                        <a:solidFill>
+                          <a:srgbClr val="000000">
+                            <a:alpha val="5000"/>
+                          </a:srgbClr>
+                        </a:solidFill>
+                        <a:ln w="18000">
+                          <a:solidFill>
+                            <a:srgbClr val="000000"/>
+                          </a:solidFill>
+                        </a:ln>
+                      </wps:spPr>
+                      <wps:style>
+                        <a:lnRef idx="2">
+                          <a:schemeClr val="accent1">
+                            <a:shade val="50000"/>
+                          </a:schemeClr>
+                        </a:lnRef>
+                        <a:fillRef idx="1">
+                          <a:schemeClr val="accent1"/>
+                        </a:fillRef>
+                        <a:effectRef idx="0">
+                          <a:schemeClr val="accent1"/>
+                        </a:effectRef>
+                        <a:fontRef idx="minor">
+                          <a:schemeClr val="lt1"/>
+                        </a:fontRef>
+                      </wps:style>
+                      <wps:bodyPr rot="0" spcFirstLastPara="0" vertOverflow="overflow" horzOverflow="overflow" vert="horz" wrap="square" lIns="91440" tIns="45720" rIns="91440" bIns="45720" numCol="1" spcCol="0" rtlCol="0" fromWordArt="0" anchor="ctr" anchorCtr="0" forceAA="0" compatLnSpc="1">
+                        <a:prstTxWarp prst="textNoShape">
+                          <a:avLst/>
+                        </a:prstTxWarp>
+                        <a:noAutofit/>
+                      </wps:bodyPr>
+                    </wps:wsp>
+                  </a:graphicData>
+                </a:graphic>
+                <wp14:sizeRelH relativeFrom="margin">
+                  <wp14:pctWidth>0</wp14:pctWidth>
+                </wp14:sizeRelH>
+                <wp14:sizeRelV relativeFrom="margin">
+                  <wp14:pctHeight>0</wp14:pctHeight>
+                </wp14:sizeRelV>
+              </wp:anchor>
+            </w:drawing>
+          </mc:Choice>
+          <mc:Fallback>
+            <w:pict>
+              <v:oval w14:anchorId="21DC76E1" id="Oval 5" o:spid="_x0000_s1026" style="position:absolute;margin-left:129.3pt;margin-top:63.6pt;width:98.1pt;height:55.9pt;rotation:-1599078fd;z-index:251660288;visibility:visible;mso-wrap-style:square;mso-width-percent:0;mso-height-percent:0;mso-wrap-distance-left:9pt;mso-wrap-distance-top:0;mso-wrap-distance-right:9pt;mso-wrap-distance-bottom:0;mso-position-horizontal:absolute;mso-position-horizontal-relative:text;mso-position-vertical:absolute;mso-position-vertical-relative:text;mso-width-percent:0;mso-height-percent:0;mso-width-relative:margin;mso-height-relative:margin;v-text-anchor:middle" o:gfxdata="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" fillcolor="black" strokeweight=".5mm">
+                <v:fill opacity="3341f"/>
+                <v:stroke joinstyle="miter"/>
+              </v:oval>
+            </w:pict>
+          </mc:Fallback>
+        </mc:AlternateContent>
+      </w:r>
+      <w:r>
+        <w:rPr>
+          <w:noProof/>
+        </w:rPr>
+        <w:drawing>
+          <wp:inline distT="0" distB="0" distL="0" distR="0" wp14:anchorId="0C77EF2F" wp14:editId="14D0AD73">
+            <wp:extent cx="3629025" cy="1817291"/>
+            <wp:effectExtent l="0" t="0" r="0" b="0"/>
+            <wp:docPr id="1" name="Picture 1"/>
+            <wp:cNvGraphicFramePr>
+              <a:graphicFrameLocks xmlns:a="http://schemas.openxmlformats.org/drawingml/2006/main" noChangeAspect="1"/>
+            </wp:cNvGraphicFramePr>
+            <a:graphic xmlns:a="http://schemas.openxmlformats.org/drawingml/2006/main">
+              <a:graphicData uri="http://schemas.openxmlformats.org/drawingml/2006/picture">
+                <pic:pic xmlns:pic="http://schemas.openxmlformats.org/drawingml/2006/picture">
+                  <pic:nvPicPr>
+                    <pic:cNvPr id="0" name="Picture 1"/>
+                    <pic:cNvPicPr>
+                      <a:picLocks noChangeAspect="1" noChangeArrowheads="1"/>
+                    </pic:cNvPicPr>
+                  </pic:nvPicPr>
+                  <pic:blipFill>
+                    <a:blip r:embed="rId8" cstate="print">
+                      <a:extLst>
+                        <a:ext uri="{28A0092B-C50C-407E-A947-70E740481C1C}">
+                          <a14:useLocalDpi xmlns:a14="http://schemas.microsoft.com/office/drawing/2010/main" val="0"/>
+                        </a:ext>
+                      </a:extLst>
+                    </a:blip>
+                    <a:srcRect/>
+                    <a:stretch>
+                      <a:fillRect/>
+                    </a:stretch>
+                  </pic:blipFill>
+                  <pic:spPr bwMode="auto">
+                    <a:xfrm>
+                      <a:off x="0" y="0"/>
+                      <a:ext cx="3653946" cy="1829771"/>
+                    </a:xfrm>
+                    <a:prstGeom prst="rect">
+                      <a:avLst/>
+                    </a:prstGeom>
+                    <a:noFill/>
+                    <a:ln>
+                      <a:noFill/>
+                    </a:ln>
+                  </pic:spPr>
+                </pic:pic>
+              </a:graphicData>
+            </a:graphic>
+          </wp:inline>
+        </w:drawing>
+      </w:r>
+    </w:p>
+    <w:p/>
+    <w:p>
+      <w:pPr>
+        <w:pStyle w:val="Heading2"/>
+      </w:pPr>
+      <w:r>
+        <w:t xml:space="preserve">Proportion </w:t>
+      </w:r>
+      <w:r>
+        <w:t xml:space="preserve">of </w:t>
+      </w:r>
+      <w:r>
+        <w:t>Crop Land Use by County (2010)</w:t>
+      </w:r>
+    </w:p>
+    <w:p>
+      <w:r>
+        <w:rPr>
+          <w:noProof/>
+        </w:rPr>
+        <mc:AlternateContent>
+          <mc:Choice Requires="wps">
+            <w:drawing>
+              <wp:anchor distT="0" distB="0" distL="114300" distR="114300" simplePos="0" relativeHeight="251662336" behindDoc="0" locked="0" layoutInCell="1" allowOverlap="1" wp14:anchorId="59905C6A" wp14:editId="76B2952F">
+                <wp:simplePos x="0" y="0"/>
+                <wp:positionH relativeFrom="column">
+                  <wp:posOffset>1646874</wp:posOffset>
+                </wp:positionH>
+                <wp:positionV relativeFrom="paragraph">
+                  <wp:posOffset>768033</wp:posOffset>
+                </wp:positionV>
+                <wp:extent cx="1237638" cy="606810"/>
+                <wp:effectExtent l="0" t="76200" r="0" b="79375"/>
+                <wp:wrapNone/>
+                <wp:docPr id="7" name="Oval 7"/>
+                <wp:cNvGraphicFramePr/>
+                <a:graphic xmlns:a="http://schemas.openxmlformats.org/drawingml/2006/main">
+                  <a:graphicData uri="http://schemas.microsoft.com/office/word/2010/wordprocessingShape">
+                    <wps:wsp>
+                      <wps:cNvSpPr/>
+                      <wps:spPr>
+                        <a:xfrm rot="20233800">
+                          <a:off x="0" y="0"/>
+                          <a:ext cx="1237638" cy="606810"/>
+                        </a:xfrm>
+                        <a:prstGeom prst="ellipse">
+                          <a:avLst/>
+                        </a:prstGeom>
+                        <a:solidFill>
+                          <a:srgbClr val="000000">
+                            <a:alpha val="5000"/>
+                          </a:srgbClr>
+                        </a:solidFill>
+                        <a:ln w="18000">
+                          <a:solidFill>
+                            <a:srgbClr val="000000"/>
+                          </a:solidFill>
+                        </a:ln>
+                      </wps:spPr>
+                      <wps:style>
+                        <a:lnRef idx="2">
+                          <a:schemeClr val="accent1">
+                            <a:shade val="50000"/>
+                          </a:schemeClr>
+                        </a:lnRef>
+                        <a:fillRef idx="1">
+                          <a:schemeClr val="accent1"/>
+                        </a:fillRef>
+                        <a:effectRef idx="0">
+                          <a:schemeClr val="accent1"/>
+                        </a:effectRef>
+                        <a:fontRef idx="minor">
+                          <a:schemeClr val="lt1"/>
+                        </a:fontRef>
+                      </wps:style>
+                      <wps:bodyPr rot="0" spcFirstLastPara="0" vertOverflow="overflow" horzOverflow="overflow" vert="horz" wrap="square" lIns="91440" tIns="45720" rIns="91440" bIns="45720" numCol="1" spcCol="0" rtlCol="0" fromWordArt="0" anchor="ctr" anchorCtr="0" forceAA="0" compatLnSpc="1">
+                        <a:prstTxWarp prst="textNoShape">
+                          <a:avLst/>
+                        </a:prstTxWarp>
+                        <a:noAutofit/>
+                      </wps:bodyPr>
+                    </wps:wsp>
+                  </a:graphicData>
+                </a:graphic>
+                <wp14:sizeRelH relativeFrom="margin">
+                  <wp14:pctWidth>0</wp14:pctWidth>
+                </wp14:sizeRelH>
+                <wp14:sizeRelV relativeFrom="margin">
+                  <wp14:pctHeight>0</wp14:pctHeight>
+                </wp14:sizeRelV>
+              </wp:anchor>
+            </w:drawing>
+          </mc:Choice>
+          <mc:Fallback>
+            <w:pict>
+              <v:oval w14:anchorId="16A6F22C" id="Oval 7" o:spid="_x0000_s1026" style="position:absolute;margin-left:129.7pt;margin-top:60.5pt;width:97.45pt;height:47.8pt;rotation:-1492255fd;z-index:251662336;visibility:visible;mso-wrap-style:square;mso-width-percent:0;mso-height-percent:0;mso-wrap-distance-left:9pt;mso-wrap-distance-top:0;mso-wrap-distance-right:9pt;mso-wrap-distance-bottom:0;mso-position-horizontal:absolute;mso-position-horizontal-relative:text;mso-position-vertical:absolute;mso-position-vertical-relative:text;mso-width-percent:0;mso-height-percent:0;mso-width-relative:margin;mso-height-relative:margin;v-text-anchor:middle" o:gfxdata="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" fillcolor="black" strokeweight=".5mm">
+                <v:fill opacity="3341f"/>
+                <v:stroke joinstyle="miter"/>
+              </v:oval>
+            </w:pict>
+          </mc:Fallback>
+        </mc:AlternateContent>
+      </w:r>
+      <w:r>
+        <w:rPr>
+          <w:noProof/>
+        </w:rPr>
+        <w:drawing>
+          <wp:inline distT="0" distB="0" distL="0" distR="0" wp14:anchorId="44030B72" wp14:editId="14B1824B">
+            <wp:extent cx="3652838" cy="1890634"/>
+            <wp:effectExtent l="0" t="0" r="5080" b="0"/>
+            <wp:docPr id="2" name="Picture 2"/>
+            <wp:cNvGraphicFramePr>
+              <a:graphicFrameLocks xmlns:a="http://schemas.openxmlformats.org/drawingml/2006/main" noChangeAspect="1"/>
+            </wp:cNvGraphicFramePr>
+            <a:graphic xmlns:a="http://schemas.openxmlformats.org/drawingml/2006/main">
+              <a:graphicData uri="http://schemas.openxmlformats.org/drawingml/2006/picture">
+                <pic:pic xmlns:pic="http://schemas.openxmlformats.org/drawingml/2006/picture">
+                  <pic:nvPicPr>
+                    <pic:cNvPr id="0" name="Picture 2"/>
+                    <pic:cNvPicPr>
+                      <a:picLocks noChangeAspect="1" noChangeArrowheads="1"/>
+                    </pic:cNvPicPr>
+                  </pic:nvPicPr>
+                  <pic:blipFill>
+                    <a:blip r:embed="rId9" cstate="print">
+                      <a:extLst>
+                        <a:ext uri="{28A0092B-C50C-407E-A947-70E740481C1C}">
+                          <a14:useLocalDpi xmlns:a14="http://schemas.microsoft.com/office/drawing/2010/main" val="0"/>
+                        </a:ext>
+                      </a:extLst>
+                    </a:blip>
+                    <a:srcRect/>
+                    <a:stretch>
+                      <a:fillRect/>
+                    </a:stretch>
+                  </pic:blipFill>
+                  <pic:spPr bwMode="auto">
+                    <a:xfrm>
+                      <a:off x="0" y="0"/>
+                      <a:ext cx="3743181" cy="1937394"/>
+                    </a:xfrm>
+                    <a:prstGeom prst="rect">
+                      <a:avLst/>
+                    </a:prstGeom>
+                    <a:noFill/>
+                    <a:ln>
+                      <a:noFill/>
+                    </a:ln>
+                  </pic:spPr>
+                </pic:pic>
+              </a:graphicData>
+            </a:graphic>
+          </wp:inline>
+        </w:drawing>
+      </w:r>
+    </w:p>
+    <w:p/>
+    <w:p>
+      <w:pPr>
+        <w:pStyle w:val="Heading2"/>
+      </w:pPr>
+      <w:r>
+        <w:t>Proportion of Wooded Wetlands by County (2010)</w:t>
+      </w:r>
+    </w:p>
+    <w:p>
+      <w:r>
+        <w:rPr>
+          <w:noProof/>
+        </w:rPr>
+        <mc:AlternateContent>
+          <mc:Choice Requires="wps">
+            <w:drawing>
+              <wp:anchor distT="0" distB="0" distL="114300" distR="114300" simplePos="0" relativeHeight="251664384" behindDoc="0" locked="0" layoutInCell="1" allowOverlap="1" wp14:anchorId="768EC7F7" wp14:editId="5718E04F">
+                <wp:simplePos x="0" y="0"/>
+                <wp:positionH relativeFrom="column">
+                  <wp:posOffset>1523740</wp:posOffset>
+                </wp:positionH>
+                <wp:positionV relativeFrom="paragraph">
+                  <wp:posOffset>883246</wp:posOffset>
+                </wp:positionV>
+                <wp:extent cx="1240235" cy="638705"/>
+                <wp:effectExtent l="0" t="95250" r="0" b="104775"/>
+                <wp:wrapNone/>
+                <wp:docPr id="15" name="Oval 15"/>
+                <wp:cNvGraphicFramePr/>
+                <a:graphic xmlns:a="http://schemas.openxmlformats.org/drawingml/2006/main">
+                  <a:graphicData uri="http://schemas.microsoft.com/office/word/2010/wordprocessingShape">
+                    <wps:wsp>
+                      <wps:cNvSpPr/>
+                      <wps:spPr>
+                        <a:xfrm rot="19959000">
+                          <a:off x="0" y="0"/>
+                          <a:ext cx="1240235" cy="638705"/>
+                        </a:xfrm>
+                        <a:prstGeom prst="ellipse">
+                          <a:avLst/>
+                        </a:prstGeom>
+                        <a:solidFill>
+                          <a:srgbClr val="000000">
+                            <a:alpha val="5000"/>
+                          </a:srgbClr>
+                        </a:solidFill>
+                        <a:ln w="18000">
+                          <a:solidFill>
+                            <a:srgbClr val="000000"/>
+                          </a:solidFill>
+                        </a:ln>
+                      </wps:spPr>
+                      <wps:style>
+                        <a:lnRef idx="2">
+                          <a:schemeClr val="accent1">
+                            <a:shade val="50000"/>
+                          </a:schemeClr>
+                        </a:lnRef>
+                        <a:fillRef idx="1">
+                          <a:schemeClr val="accent1"/>
+                        </a:fillRef>
+                        <a:effectRef idx="0">
+                          <a:schemeClr val="accent1"/>
+                        </a:effectRef>
+                        <a:fontRef idx="minor">
+                          <a:schemeClr val="lt1"/>
+                        </a:fontRef>
+                      </wps:style>
+                      <wps:bodyPr rot="0" spcFirstLastPara="0" vertOverflow="overflow" horzOverflow="overflow" vert="horz" wrap="square" lIns="91440" tIns="45720" rIns="91440" bIns="45720" numCol="1" spcCol="0" rtlCol="0" fromWordArt="0" anchor="ctr" anchorCtr="0" forceAA="0" compatLnSpc="1">
+                        <a:prstTxWarp prst="textNoShape">
+                          <a:avLst/>
+                        </a:prstTxWarp>
+                        <a:noAutofit/>
+                      </wps:bodyPr>
+                    </wps:wsp>
+                  </a:graphicData>
+                </a:graphic>
+                <wp14:sizeRelH relativeFrom="margin">
+                  <wp14:pctWidth>0</wp14:pctWidth>
+                </wp14:sizeRelH>
+                <wp14:sizeRelV relativeFrom="margin">
+                  <wp14:pctHeight>0</wp14:pctHeight>
+                </wp14:sizeRelV>
+              </wp:anchor>
+            </w:drawing>
+          </mc:Choice>
+          <mc:Fallback>
+            <w:pict>
+              <v:oval w14:anchorId="70FFCB29" id="Oval 15" o:spid="_x0000_s1026" style="position:absolute;margin-left:120pt;margin-top:69.55pt;width:97.65pt;height:50.3pt;rotation:-1792410fd;z-index:251664384;visibility:visible;mso-wrap-style:square;mso-width-percent:0;mso-height-percent:0;mso-wrap-distance-left:9pt;mso-wrap-distance-top:0;mso-wrap-distance-right:9pt;mso-wrap-distance-bottom:0;mso-position-horizontal:absolute;mso-position-horizontal-relative:text;mso-position-vertical:absolute;mso-position-vertical-relative:text;mso-width-percent:0;mso-height-percent:0;mso-width-relative:margin;mso-height-relative:margin;v-text-anchor:middle" o:gfxdata="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" fillcolor="black" strokeweight=".5mm">
+                <v:fill opacity="3341f"/>
+                <v:stroke joinstyle="miter"/>
+              </v:oval>
+            </w:pict>
+          </mc:Fallback>
+        </mc:AlternateContent>
+      </w:r>
+      <w:r>
+        <w:rPr>
+          <w:noProof/>
+        </w:rPr>
+        <w:drawing>
+          <wp:inline distT="0" distB="0" distL="0" distR="0" wp14:anchorId="2B7A11CA" wp14:editId="2F2AF62E">
+            <wp:extent cx="3667125" cy="2069930"/>
+            <wp:effectExtent l="0" t="0" r="0" b="6985"/>
+            <wp:docPr id="3" name="Picture 3"/>
+            <wp:cNvGraphicFramePr>
+              <a:graphicFrameLocks xmlns:a="http://schemas.openxmlformats.org/drawingml/2006/main" noChangeAspect="1"/>
+            </wp:cNvGraphicFramePr>
+            <a:graphic xmlns:a="http://schemas.openxmlformats.org/drawingml/2006/main">
+              <a:graphicData uri="http://schemas.openxmlformats.org/drawingml/2006/picture">
+                <pic:pic xmlns:pic="http://schemas.openxmlformats.org/drawingml/2006/picture">
+                  <pic:nvPicPr>
+                    <pic:cNvPr id="0" name="Picture 3"/>
+                    <pic:cNvPicPr>
+                      <a:picLocks noChangeAspect="1" noChangeArrowheads="1"/>
+                    </pic:cNvPicPr>
+                  </pic:nvPicPr>
+                  <pic:blipFill>
+                    <a:blip r:embed="rId10" cstate="print">
+                      <a:extLst>
+                        <a:ext uri="{28A0092B-C50C-407E-A947-70E740481C1C}">
+                          <a14:useLocalDpi xmlns:a14="http://schemas.microsoft.com/office/drawing/2010/main" val="0"/>
+                        </a:ext>
+                      </a:extLst>
+                    </a:blip>
+                    <a:srcRect/>
+                    <a:stretch>
+                      <a:fillRect/>
+                    </a:stretch>
+                  </pic:blipFill>
+                  <pic:spPr bwMode="auto">
+                    <a:xfrm>
+                      <a:off x="0" y="0"/>
+                      <a:ext cx="3702280" cy="2089773"/>
+                    </a:xfrm>
+                    <a:prstGeom prst="rect">
+                      <a:avLst/>
+                    </a:prstGeom>
+                    <a:noFill/>
+                    <a:ln>
+                      <a:noFill/>
+                    </a:ln>
+                  </pic:spPr>
+                </pic:pic>
+              </a:graphicData>
+            </a:graphic>
+          </wp:inline>
+        </w:drawing>
+      </w:r>
       <w:r>
         <w:br w:type="page"/>
       </w:r>
@@ -741,7 +1222,7 @@
       <w:r>
         <w:t xml:space="preserve">. </w:t>
       </w:r>
-      <w:hyperlink r:id="rId5" w:history="1">
+      <w:hyperlink r:id="rId11" w:history="1">
         <w:r>
           <w:rPr>
             <w:rStyle w:val="Hyperlink"/>
@@ -799,6 +1280,56 @@
     </w:sectPr>
   </w:body>
 </w:document>
+</file>
+
+<file path=word/endnotes.xml><?xml version="1.0" encoding="utf-8"?>
+<w:endnotes xmlns:wpc="http://schemas.microsoft.com/office/word/2010/wordprocessingCanvas" xmlns:cx="http://schemas.microsoft.com/office/drawing/2014/chartex" xmlns:cx1="http://schemas.microsoft.com/office/drawing/2015/9/8/chartex" xmlns:cx2="http://schemas.microsoft.com/office/drawing/2015/10/21/chartex" xmlns:cx3="http://schemas.microsoft.com/office/drawing/2016/5/9/chartex" xmlns:cx4="http://schemas.microsoft.com/office/drawing/2016/5/10/chartex" xmlns:cx5="http://schemas.microsoft.com/office/drawing/2016/5/11/chartex" xmlns:cx6="http://schemas.microsoft.com/office/drawing/2016/5/12/chartex" xmlns:cx7="http://schemas.microsoft.com/office/drawing/2016/5/13/chartex" xmlns:cx8="http://schemas.microsoft.com/office/drawing/2016/5/14/chartex" xmlns:mc="http://schemas.openxmlformats.org/markup-compatibility/2006" xmlns:aink="http://schemas.microsoft.com/office/drawing/2016/ink" xmlns:am3d="http://schemas.microsoft.com/office/drawing/2017/model3d" xmlns:o="urn:schemas-microsoft-com:office:office" xmlns:oel="http://schemas.microsoft.com/office/2019/extlst" xmlns:r="http://schemas.openxmlformats.org/officeDocument/2006/relationships" xmlns:m="http://schemas.openxmlformats.org/officeDocument/2006/math" xmlns:v="urn:schemas-microsoft-com:vml" xmlns:wp14="http://schemas.microsoft.com/office/word/2010/wordprocessingDrawing" xmlns:wp="http://schemas.openxmlformats.org/drawingml/2006/wordprocessingDrawing" xmlns:w10="urn:schemas-microsoft-com:office:word" xmlns:w="http://schemas.openxmlformats.org/wordprocessingml/2006/main" xmlns:w14="http://schemas.microsoft.com/office/word/2010/wordml" xmlns:w15="http://schemas.microsoft.com/office/word/2012/wordml" xmlns:w16cex="http://schemas.microsoft.com/office/word/2018/wordml/cex" xmlns:w16cid="http://schemas.microsoft.com/office/word/2016/wordml/cid" xmlns:w16="http://schemas.microsoft.com/office/word/2018/wordml" xmlns:w16sdtdh="http://schemas.microsoft.com/office/word/2020/wordml/sdtdatahash" xmlns:w16se="http://schemas.microsoft.com/office/word/2015/wordml/symex" xmlns:wpg="http://schemas.microsoft.com/office/word/2010/wordprocessingGroup" xmlns:wpi="http://schemas.microsoft.com/office/word/2010/wordprocessingInk" xmlns:wne="http://schemas.microsoft.com/office/word/2006/wordml" xmlns:wps="http://schemas.microsoft.com/office/word/2010/wordprocessingShape" mc:Ignorable="w14 w15 w16se w16cid w16 w16cex w16sdtdh wp14">
+  <w:endnote w:type="separator" w:id="-1">
+    <w:p>
+      <w:pPr>
+        <w:spacing w:after="0" w:line="240" w:lineRule="auto"/>
+      </w:pPr>
+      <w:r>
+        <w:separator/>
+      </w:r>
+    </w:p>
+  </w:endnote>
+  <w:endnote w:type="continuationSeparator" w:id="0">
+    <w:p>
+      <w:pPr>
+        <w:spacing w:after="0" w:line="240" w:lineRule="auto"/>
+      </w:pPr>
+      <w:r>
+        <w:continuationSeparator/>
+      </w:r>
+    </w:p>
+  </w:endnote>
+</w:endnotes>
+</file>
+
+<file path=word/footnotes.xml><?xml version="1.0" encoding="utf-8"?>
+<w:footnotes xmlns:wpc="http://schemas.microsoft.com/office/word/2010/wordprocessingCanvas" xmlns:cx="http://schemas.microsoft.com/office/drawing/2014/chartex" xmlns:cx1="http://schemas.microsoft.com/office/drawing/2015/9/8/chartex" xmlns:cx2="http://schemas.microsoft.com/office/drawing/2015/10/21/chartex" xmlns:cx3="http://schemas.microsoft.com/office/drawing/2016/5/9/chartex" xmlns:cx4="http://schemas.microsoft.com/office/drawing/2016/5/10/chartex" xmlns:cx5="http://schemas.microsoft.com/office/drawing/2016/5/11/chartex" xmlns:cx6="http://schemas.microsoft.com/office/drawing/2016/5/12/chartex" xmlns:cx7="http://schemas.microsoft.com/office/drawing/2016/5/13/chartex" xmlns:cx8="http://schemas.microsoft.com/office/drawing/2016/5/14/chartex" xmlns:mc="http://schemas.openxmlformats.org/markup-compatibility/2006" xmlns:aink="http://schemas.microsoft.com/office/drawing/2016/ink" xmlns:am3d="http://schemas.microsoft.com/office/drawing/2017/model3d" xmlns:o="urn:schemas-microsoft-com:office:office" xmlns:oel="http://schemas.microsoft.com/office/2019/extlst" xmlns:r="http://schemas.openxmlformats.org/officeDocument/2006/relationships" xmlns:m="http://schemas.openxmlformats.org/officeDocument/2006/math" xmlns:v="urn:schemas-microsoft-com:vml" xmlns:wp14="http://schemas.microsoft.com/office/word/2010/wordprocessingDrawing" xmlns:wp="http://schemas.openxmlformats.org/drawingml/2006/wordprocessingDrawing" xmlns:w10="urn:schemas-microsoft-com:office:word" xmlns:w="http://schemas.openxmlformats.org/wordprocessingml/2006/main" xmlns:w14="http://schemas.microsoft.com/office/word/2010/wordml" xmlns:w15="http://schemas.microsoft.com/office/word/2012/wordml" xmlns:w16cex="http://schemas.microsoft.com/office/word/2018/wordml/cex" xmlns:w16cid="http://schemas.microsoft.com/office/word/2016/wordml/cid" xmlns:w16="http://schemas.microsoft.com/office/word/2018/wordml" xmlns:w16sdtdh="http://schemas.microsoft.com/office/word/2020/wordml/sdtdatahash" xmlns:w16se="http://schemas.microsoft.com/office/word/2015/wordml/symex" xmlns:wpg="http://schemas.microsoft.com/office/word/2010/wordprocessingGroup" xmlns:wpi="http://schemas.microsoft.com/office/word/2010/wordprocessingInk" xmlns:wne="http://schemas.microsoft.com/office/word/2006/wordml" xmlns:wps="http://schemas.microsoft.com/office/word/2010/wordprocessingShape" mc:Ignorable="w14 w15 w16se w16cid w16 w16cex w16sdtdh wp14">
+  <w:footnote w:type="separator" w:id="-1">
+    <w:p>
+      <w:pPr>
+        <w:spacing w:after="0" w:line="240" w:lineRule="auto"/>
+      </w:pPr>
+      <w:r>
+        <w:separator/>
+      </w:r>
+    </w:p>
+  </w:footnote>
+  <w:footnote w:type="continuationSeparator" w:id="0">
+    <w:p>
+      <w:pPr>
+        <w:spacing w:after="0" w:line="240" w:lineRule="auto"/>
+      </w:pPr>
+      <w:r>
+        <w:continuationSeparator/>
+      </w:r>
+    </w:p>
+  </w:footnote>
+</w:footnotes>
 </file>
 
 <file path=word/numbering.xml><?xml version="1.0" encoding="utf-8"?>
@@ -1318,6 +1849,28 @@
       <w:szCs w:val="32"/>
     </w:rPr>
   </w:style>
+  <w:style w:type="paragraph" w:styleId="Heading2">
+    <w:name w:val="heading 2"/>
+    <w:basedOn w:val="Normal"/>
+    <w:next w:val="Normal"/>
+    <w:link w:val="Heading2Char"/>
+    <w:uiPriority w:val="9"/>
+    <w:unhideWhenUsed/>
+    <w:qFormat/>
+    <w:rsid w:val="00E53E42"/>
+    <w:pPr>
+      <w:keepNext/>
+      <w:keepLines/>
+      <w:spacing w:before="40" w:after="0"/>
+      <w:outlineLvl w:val="1"/>
+    </w:pPr>
+    <w:rPr>
+      <w:rFonts w:asciiTheme="majorHAnsi" w:eastAsiaTheme="majorEastAsia" w:hAnsiTheme="majorHAnsi" w:cstheme="majorBidi"/>
+      <w:color w:val="2F5496" w:themeColor="accent1" w:themeShade="BF"/>
+      <w:sz w:val="26"/>
+      <w:szCs w:val="26"/>
+    </w:rPr>
+  </w:style>
   <w:style w:type="character" w:default="1" w:styleId="DefaultParagraphFont">
     <w:name w:val="Default Paragraph Font"/>
     <w:uiPriority w:val="1"/>
@@ -1390,6 +1943,94 @@
     <w:rPr>
       <w:color w:val="605E5C"/>
       <w:shd w:val="clear" w:color="auto" w:fill="E1DFDD"/>
+    </w:rPr>
+  </w:style>
+  <w:style w:type="paragraph" w:styleId="Header">
+    <w:name w:val="header"/>
+    <w:basedOn w:val="Normal"/>
+    <w:link w:val="HeaderChar"/>
+    <w:uiPriority w:val="99"/>
+    <w:unhideWhenUsed/>
+    <w:rsid w:val="00E53E42"/>
+    <w:pPr>
+      <w:tabs>
+        <w:tab w:val="center" w:pos="4680"/>
+        <w:tab w:val="right" w:pos="9360"/>
+      </w:tabs>
+      <w:spacing w:after="0" w:line="240" w:lineRule="auto"/>
+    </w:pPr>
+  </w:style>
+  <w:style w:type="character" w:customStyle="1" w:styleId="HeaderChar">
+    <w:name w:val="Header Char"/>
+    <w:basedOn w:val="DefaultParagraphFont"/>
+    <w:link w:val="Header"/>
+    <w:uiPriority w:val="99"/>
+    <w:rsid w:val="00E53E42"/>
+  </w:style>
+  <w:style w:type="paragraph" w:styleId="Footer">
+    <w:name w:val="footer"/>
+    <w:basedOn w:val="Normal"/>
+    <w:link w:val="FooterChar"/>
+    <w:uiPriority w:val="99"/>
+    <w:unhideWhenUsed/>
+    <w:rsid w:val="00E53E42"/>
+    <w:pPr>
+      <w:tabs>
+        <w:tab w:val="center" w:pos="4680"/>
+        <w:tab w:val="right" w:pos="9360"/>
+      </w:tabs>
+      <w:spacing w:after="0" w:line="240" w:lineRule="auto"/>
+    </w:pPr>
+  </w:style>
+  <w:style w:type="character" w:customStyle="1" w:styleId="FooterChar">
+    <w:name w:val="Footer Char"/>
+    <w:basedOn w:val="DefaultParagraphFont"/>
+    <w:link w:val="Footer"/>
+    <w:uiPriority w:val="99"/>
+    <w:rsid w:val="00E53E42"/>
+  </w:style>
+  <w:style w:type="paragraph" w:styleId="Subtitle">
+    <w:name w:val="Subtitle"/>
+    <w:basedOn w:val="Normal"/>
+    <w:next w:val="Normal"/>
+    <w:link w:val="SubtitleChar"/>
+    <w:uiPriority w:val="11"/>
+    <w:qFormat/>
+    <w:rsid w:val="00E53E42"/>
+    <w:pPr>
+      <w:numPr>
+        <w:ilvl w:val="1"/>
+      </w:numPr>
+    </w:pPr>
+    <w:rPr>
+      <w:rFonts w:eastAsiaTheme="minorEastAsia"/>
+      <w:color w:val="5A5A5A" w:themeColor="text1" w:themeTint="A5"/>
+      <w:spacing w:val="15"/>
+    </w:rPr>
+  </w:style>
+  <w:style w:type="character" w:customStyle="1" w:styleId="SubtitleChar">
+    <w:name w:val="Subtitle Char"/>
+    <w:basedOn w:val="DefaultParagraphFont"/>
+    <w:link w:val="Subtitle"/>
+    <w:uiPriority w:val="11"/>
+    <w:rsid w:val="00E53E42"/>
+    <w:rPr>
+      <w:rFonts w:eastAsiaTheme="minorEastAsia"/>
+      <w:color w:val="5A5A5A" w:themeColor="text1" w:themeTint="A5"/>
+      <w:spacing w:val="15"/>
+    </w:rPr>
+  </w:style>
+  <w:style w:type="character" w:customStyle="1" w:styleId="Heading2Char">
+    <w:name w:val="Heading 2 Char"/>
+    <w:basedOn w:val="DefaultParagraphFont"/>
+    <w:link w:val="Heading2"/>
+    <w:uiPriority w:val="9"/>
+    <w:rsid w:val="00E53E42"/>
+    <w:rPr>
+      <w:rFonts w:asciiTheme="majorHAnsi" w:eastAsiaTheme="majorEastAsia" w:hAnsiTheme="majorHAnsi" w:cstheme="majorBidi"/>
+      <w:color w:val="2F5496" w:themeColor="accent1" w:themeShade="BF"/>
+      <w:sz w:val="26"/>
+      <w:szCs w:val="26"/>
     </w:rPr>
   </w:style>
 </w:styles>
@@ -1688,4 +2329,16 @@
     </a:ext>
   </a:extLst>
 </a:theme>
+</file>
+
+<file path=customXml/item1.xml><?xml version="1.0" encoding="utf-8"?>
+<b:Sources xmlns:b="http://schemas.openxmlformats.org/officeDocument/2006/bibliography" xmlns="http://schemas.openxmlformats.org/officeDocument/2006/bibliography" SelectedStyle="\APASixthEditionOfficeOnline.xsl" StyleName="APA" Version="6"/>
+</file>
+
+<file path=customXml/itemProps1.xml><?xml version="1.0" encoding="utf-8"?>
+<ds:datastoreItem xmlns:ds="http://schemas.openxmlformats.org/officeDocument/2006/customXml" ds:itemID="{25F8C7D6-8818-46F7-ACC3-51E7FD13F2BF}">
+  <ds:schemaRefs>
+    <ds:schemaRef ds:uri="http://schemas.openxmlformats.org/officeDocument/2006/bibliography"/>
+  </ds:schemaRefs>
+</ds:datastoreItem>
 </file>
</xml_diff>